<commit_message>
german translations of the templates provided by Elisabeth Burr (Lehrstuhl für französische, frankophone und italienische Sprachwissenschaft, Universität Leipzig) and Aramís Concepción Durán (Student der Informatik, Universität Halle)
</commit_message>
<xml_diff>
--- a/src/template/DH_template_v4_de.docx
+++ b/src/template/DH_template_v4_de.docx
@@ -8,6 +8,12 @@
       </w:pPr>
       <w:r>
         <w:t>Guidelines für die Einreichung von Beiträgen zu DHd-Konferenzen</w:t>
+      </w:r>
+      <w:r>
+        <w:rPr>
+          <w:rStyle w:val="Funotenzeichen"/>
+        </w:rPr>
+        <w:footnoteReference w:id="1"/>
       </w:r>
     </w:p>
     <w:p>
@@ -714,8 +720,6 @@
         </w:rPr>
         <w:t>Quotation</w:t>
       </w:r>
-      <w:bookmarkStart w:id="0" w:name="_GoBack"/>
-      <w:bookmarkEnd w:id="0"/>
       <w:r>
         <w:rPr>
           <w:sz w:val="20"/>
@@ -787,6 +791,7 @@
           <w:sz w:val="20"/>
           <w:szCs w:val="20"/>
         </w:rPr>
+        <w:lastRenderedPageBreak/>
         <w:t>Quellenangaben und Bibliographie:</w:t>
       </w:r>
       <w:r>
@@ -801,15 +806,7 @@
           <w:sz w:val="20"/>
           <w:szCs w:val="20"/>
         </w:rPr>
-        <w:t xml:space="preserve">Bitte, benutzen Sie die unten beschriebene Version des Harvard-Systems. Quellenangaben machen Sie bitte direkt im Text, indem Sie den Namen des Autors / der Autorin, das Jahr der Publikation und die Seiten angeben, z. B. (Thaller 1980: 5). Die am Ende des Beitrags erscheinende, alphabetisch geordnete Bibliographie bekommt die Überschrift "Bibliographie". Werden mehrere Werke eines Autors bzw. einer Autorin zitiert, dann ordnen Sie diese Werke bitte chronologisch. Sind mehrere Werke eines Autors / einer Autorin in ein und demselben </w:t>
-      </w:r>
-      <w:r>
-        <w:rPr>
-          <w:sz w:val="20"/>
-          <w:szCs w:val="20"/>
-        </w:rPr>
-        <w:lastRenderedPageBreak/>
-        <w:t>Jahr erschienen, dann ordnen Sie diese - nach dem Titel - alphabetisch und nummerieren die Werke mittels a, b, c etc. (z. B. 1989a, 1989b). Von einem Autor / einer Autorin veröffentlichte Werke stehen vor Werken, die von mehreren Autoren / Autorinnen zusammen veröffentlicht wurden. Bei einer elektronischen Veröffentlichung geben Sie bitte die URL vollständig an. Bitte folgen Sie, wenn es um das Layout der Bibliographie geht, den unten aufgeführten Beispielen.</w:t>
+        <w:t>Bitte, benutzen Sie die unten beschriebene Version des Harvard-Systems. Quellenangaben machen Sie bitte direkt im Text, indem Sie den Namen des Autors / der Autorin, das Jahr der Publikation und die Seiten angeben, z. B. (Thaller 1980: 5). Die am Ende des Beitrags erscheinende, alphabetisch geordnete Bibliographie bekommt die Überschrift "Bibliographie". Werden mehrere Werke eines Autors bzw. einer Autorin zitiert, dann ordnen Sie diese Werke bitte chronologisch. Sind mehrere Werke eines Autors / einer Autorin in ein und demselben Jahr erschienen, dann ordnen Sie diese - nach dem Titel - alphabetisch und nummerieren die Werke mittels a, b, c etc. (z. B. 1989a, 1989b). Von einem Autor / einer Autorin veröffentlichte Werke stehen vor Werken, die von mehreren Autoren / Autorinnen zusammen veröffentlicht wurden. Bei einer elektronischen Veröffentlichung geben Sie bitte die URL vollständig an. Bitte folgen Sie, wenn es um das Layout der Bibliographie geht, den unten aufgeführten Beispielen.</w:t>
       </w:r>
     </w:p>
     <w:p>
@@ -1468,14 +1465,14 @@
       <w:pPr>
         <w:pStyle w:val="DH-Subtitle"/>
       </w:pPr>
-      <w:permStart w:id="963338614" w:edGrp="everyone"/>
+      <w:permStart w:id="1162039936" w:edGrp="everyone"/>
     </w:p>
     <w:p>
       <w:pPr>
         <w:pStyle w:val="DH-Subtitle"/>
       </w:pPr>
     </w:p>
-    <w:permEnd w:id="963338614"/>
+    <w:permEnd w:id="1162039936"/>
     <w:p/>
     <w:p>
       <w:pPr>
@@ -1517,14 +1514,14 @@
       <w:pPr>
         <w:pStyle w:val="DH-Default"/>
       </w:pPr>
-      <w:permStart w:id="1901921012" w:edGrp="everyone"/>
+      <w:permStart w:id="945056569" w:edGrp="everyone"/>
     </w:p>
     <w:p>
       <w:pPr>
         <w:pStyle w:val="DH-Default"/>
       </w:pPr>
     </w:p>
-    <w:permEnd w:id="1901921012"/>
+    <w:permEnd w:id="945056569"/>
     <w:p>
       <w:pPr>
         <w:pStyle w:val="DH-Default"/>
@@ -1557,14 +1554,14 @@
       <w:pPr>
         <w:pStyle w:val="DH-Default"/>
       </w:pPr>
-      <w:permStart w:id="180045798" w:edGrp="everyone"/>
+      <w:permStart w:id="767499022" w:edGrp="everyone"/>
     </w:p>
     <w:p>
       <w:pPr>
         <w:pStyle w:val="DH-Default"/>
       </w:pPr>
     </w:p>
-    <w:permEnd w:id="180045798"/>
+    <w:permEnd w:id="767499022"/>
     <w:p>
       <w:pPr>
         <w:pStyle w:val="DH-Default"/>
@@ -1700,6 +1697,49 @@
     <w:p>
       <w:r>
         <w:continuationSeparator/>
+      </w:r>
+    </w:p>
+  </w:footnote>
+  <w:footnote w:id="1">
+    <w:p>
+      <w:pPr>
+        <w:pStyle w:val="Funotentext"/>
+      </w:pPr>
+      <w:r>
+        <w:rPr>
+          <w:rStyle w:val="Funotenzeichen"/>
+        </w:rPr>
+        <w:footnoteRef/>
+      </w:r>
+      <w:r>
+        <w:t xml:space="preserve"> </w:t>
+      </w:r>
+      <w:r>
+        <w:tab/>
+        <w:t xml:space="preserve">Die Guidelines und das Template lagen ursprünglich nur in einer </w:t>
+      </w:r>
+      <w:r>
+        <w:t>US-</w:t>
+      </w:r>
+      <w:bookmarkStart w:id="0" w:name="_GoBack"/>
+      <w:bookmarkEnd w:id="0"/>
+      <w:r>
+        <w:t>englischen Fassung vor. Sie wurden von Elisabeth Burr (Lehrstuhl für französische, frankophone und italienische Sprachwissenschaft, Universität Leipzig</w:t>
+      </w:r>
+      <w:r>
+        <w:t xml:space="preserve">) </w:t>
+      </w:r>
+      <w:r>
+        <w:t>und Aramís Concepción Durán</w:t>
+      </w:r>
+      <w:r>
+        <w:t xml:space="preserve"> (Student der Informatik, Universität Halle) </w:t>
+      </w:r>
+      <w:r>
+        <w:t xml:space="preserve">zwischen dem 04. und 09.09.2015 </w:t>
+      </w:r>
+      <w:r>
+        <w:t>ins Deutsche übertragen, lokalisiert und mehrfach getestet.</w:t>
       </w:r>
     </w:p>
   </w:footnote>
@@ -3517,6 +3557,16 @@
     <w:name w:val="footnote text"/>
     <w:basedOn w:val="Standard"/>
     <w:locked/>
+    <w:rsid w:val="00B42DF8"/>
+    <w:pPr>
+      <w:tabs>
+        <w:tab w:val="left" w:pos="284"/>
+      </w:tabs>
+      <w:ind w:left="284" w:hanging="284"/>
+    </w:pPr>
+    <w:rPr>
+      <w:sz w:val="20"/>
+    </w:rPr>
   </w:style>
   <w:style w:type="paragraph" w:styleId="Umschlagabsenderadresse">
     <w:name w:val="envelope return"/>
@@ -4216,6 +4266,16 @@
     <w:name w:val="footnote text"/>
     <w:basedOn w:val="Standard"/>
     <w:locked/>
+    <w:rsid w:val="00B42DF8"/>
+    <w:pPr>
+      <w:tabs>
+        <w:tab w:val="left" w:pos="284"/>
+      </w:tabs>
+      <w:ind w:left="284" w:hanging="284"/>
+    </w:pPr>
+    <w:rPr>
+      <w:sz w:val="20"/>
+    </w:rPr>
   </w:style>
   <w:style w:type="paragraph" w:styleId="Umschlagabsenderadresse">
     <w:name w:val="envelope return"/>
@@ -4764,7 +4824,7 @@
 </file>
 
 <file path=customXml/itemProps1.xml><?xml version="1.0" encoding="utf-8"?>
-<ds:datastoreItem xmlns:ds="http://schemas.openxmlformats.org/officeDocument/2006/customXml" ds:itemID="{F7F79623-54E9-4CB7-BD94-EDCA211E43C0}">
+<ds:datastoreItem xmlns:ds="http://schemas.openxmlformats.org/officeDocument/2006/customXml" ds:itemID="{F4815F1E-A6D0-4B89-A4E1-1A2EF30C661B}">
   <ds:schemaRefs>
     <ds:schemaRef ds:uri="http://schemas.openxmlformats.org/officeDocument/2006/bibliography"/>
   </ds:schemaRefs>

</xml_diff>

<commit_message>
switch to long polling modified german templates
</commit_message>
<xml_diff>
--- a/src/template/DH_template_v4_de.docx
+++ b/src/template/DH_template_v4_de.docx
@@ -6,14 +6,18 @@
       <w:pPr>
         <w:pStyle w:val="DH-Title"/>
       </w:pPr>
-      <w:r>
-        <w:t>Guidelines für die Einreichung von Beiträgen zu DHd-Konferenzen</w:t>
-      </w:r>
-      <w:r>
-        <w:rPr>
-          <w:rStyle w:val="Funotenzeichen"/>
-        </w:rPr>
-        <w:footnoteReference w:id="1"/>
+      <w:bookmarkStart w:id="0" w:name="_GoBack"/>
+      <w:bookmarkEnd w:id="0"/>
+      <w:r>
+        <w:t xml:space="preserve">Guidelines für die Einreichung von Beiträgen zu </w:t>
+      </w:r>
+      <w:proofErr w:type="spellStart"/>
+      <w:r>
+        <w:t>DHd</w:t>
+      </w:r>
+      <w:proofErr w:type="spellEnd"/>
+      <w:r>
+        <w:t>-Konferenzen</w:t>
       </w:r>
     </w:p>
     <w:p>
@@ -791,22 +795,29 @@
           <w:sz w:val="20"/>
           <w:szCs w:val="20"/>
         </w:rPr>
+        <w:t>Quellenangaben und Bibliographie:</w:t>
+      </w:r>
+      <w:r>
+        <w:rPr>
+          <w:sz w:val="20"/>
+          <w:szCs w:val="20"/>
+        </w:rPr>
+        <w:t xml:space="preserve"> </w:t>
+      </w:r>
+      <w:r>
+        <w:rPr>
+          <w:sz w:val="20"/>
+          <w:szCs w:val="20"/>
+        </w:rPr>
+        <w:t xml:space="preserve">Bitte, benutzen Sie die unten beschriebene Version des Harvard-Systems. Quellenangaben machen Sie bitte direkt im Text, indem Sie den Namen des Autors / der Autorin, das Jahr der Publikation und die Seiten angeben, z. B. (Thaller 1980: 5). Die am Ende des Beitrags erscheinende, alphabetisch geordnete Bibliographie bekommt die Überschrift "Bibliographie". Werden mehrere Werke eines Autors bzw. einer Autorin zitiert, dann ordnen Sie diese Werke bitte chronologisch. Sind mehrere Werke eines Autors / einer Autorin in ein und demselben </w:t>
+      </w:r>
+      <w:r>
+        <w:rPr>
+          <w:sz w:val="20"/>
+          <w:szCs w:val="20"/>
+        </w:rPr>
         <w:lastRenderedPageBreak/>
-        <w:t>Quellenangaben und Bibliographie:</w:t>
-      </w:r>
-      <w:r>
-        <w:rPr>
-          <w:sz w:val="20"/>
-          <w:szCs w:val="20"/>
-        </w:rPr>
-        <w:t xml:space="preserve"> </w:t>
-      </w:r>
-      <w:r>
-        <w:rPr>
-          <w:sz w:val="20"/>
-          <w:szCs w:val="20"/>
-        </w:rPr>
-        <w:t>Bitte, benutzen Sie die unten beschriebene Version des Harvard-Systems. Quellenangaben machen Sie bitte direkt im Text, indem Sie den Namen des Autors / der Autorin, das Jahr der Publikation und die Seiten angeben, z. B. (Thaller 1980: 5). Die am Ende des Beitrags erscheinende, alphabetisch geordnete Bibliographie bekommt die Überschrift "Bibliographie". Werden mehrere Werke eines Autors bzw. einer Autorin zitiert, dann ordnen Sie diese Werke bitte chronologisch. Sind mehrere Werke eines Autors / einer Autorin in ein und demselben Jahr erschienen, dann ordnen Sie diese - nach dem Titel - alphabetisch und nummerieren die Werke mittels a, b, c etc. (z. B. 1989a, 1989b). Von einem Autor / einer Autorin veröffentlichte Werke stehen vor Werken, die von mehreren Autoren / Autorinnen zusammen veröffentlicht wurden. Bei einer elektronischen Veröffentlichung geben Sie bitte die URL vollständig an. Bitte folgen Sie, wenn es um das Layout der Bibliographie geht, den unten aufgeführten Beispielen.</w:t>
+        <w:t>Jahr erschienen, dann ordnen Sie diese - nach dem Titel - alphabetisch und nummerieren die Werke mittels a, b, c etc. (z. B. 1989a, 1989b). Von einem Autor / einer Autorin veröffentlichte Werke stehen vor Werken, die von mehreren Autoren / Autorinnen zusammen veröffentlicht wurden. Bei einer elektronischen Veröffentlichung geben Sie bitte die URL vollständig an. Bitte folgen Sie, wenn es um das Layout der Bibliographie geht, den unten aufgeführten Beispielen.</w:t>
       </w:r>
     </w:p>
     <w:p>
@@ -1335,6 +1346,81 @@
     </w:p>
     <w:p>
       <w:pPr>
+        <w:pBdr>
+          <w:bottom w:val="single" w:sz="12" w:space="1" w:color="auto"/>
+        </w:pBdr>
+        <w:shd w:val="clear" w:color="auto" w:fill="F2F2F2" w:themeFill="background1" w:themeFillShade="F2"/>
+        <w:rPr>
+          <w:sz w:val="20"/>
+          <w:szCs w:val="20"/>
+        </w:rPr>
+      </w:pPr>
+      <w:r>
+        <w:rPr>
+          <w:rStyle w:val="Fett"/>
+          <w:sz w:val="20"/>
+          <w:szCs w:val="20"/>
+        </w:rPr>
+        <w:t>Veit, Joachim</w:t>
+      </w:r>
+      <w:r>
+        <w:rPr>
+          <w:sz w:val="20"/>
+          <w:szCs w:val="20"/>
+        </w:rPr>
+        <w:t xml:space="preserve"> </w:t>
+      </w:r>
+      <w:r>
+        <w:rPr>
+          <w:sz w:val="20"/>
+          <w:szCs w:val="20"/>
+        </w:rPr>
+        <w:t>(2006):</w:t>
+      </w:r>
+      <w:r>
+        <w:rPr>
+          <w:sz w:val="20"/>
+          <w:szCs w:val="20"/>
+        </w:rPr>
+        <w:t xml:space="preserve"> </w:t>
+      </w:r>
+      <w:r>
+        <w:rPr>
+          <w:sz w:val="20"/>
+          <w:szCs w:val="20"/>
+        </w:rPr>
+        <w:t xml:space="preserve">"Musikwissenschaft und Computerphilologie – eine schwierige Liaison?", in: </w:t>
+      </w:r>
+      <w:r>
+        <w:rPr>
+          <w:i/>
+          <w:sz w:val="20"/>
+          <w:szCs w:val="20"/>
+        </w:rPr>
+        <w:t>Jahrbuch für Computerphilologie</w:t>
+      </w:r>
+      <w:r>
+        <w:rPr>
+          <w:sz w:val="20"/>
+          <w:szCs w:val="20"/>
+        </w:rPr>
+        <w:t xml:space="preserve"> 7: 67–92 http://computerphilologie.tu-darmstadt.de/jahrbuch/jb7-content.html [letzter Zugriff 27. Februar 2008].</w:t>
+      </w:r>
+    </w:p>
+    <w:p>
+      <w:pPr>
+        <w:pBdr>
+          <w:bottom w:val="single" w:sz="12" w:space="1" w:color="auto"/>
+        </w:pBdr>
+        <w:shd w:val="clear" w:color="auto" w:fill="F2F2F2" w:themeFill="background1" w:themeFillShade="F2"/>
+        <w:rPr>
+          <w:sz w:val="20"/>
+          <w:szCs w:val="20"/>
+        </w:rPr>
+      </w:pPr>
+    </w:p>
+    <w:p>
+      <w:pPr>
         <w:shd w:val="clear" w:color="auto" w:fill="F2F2F2" w:themeFill="background1" w:themeFillShade="F2"/>
         <w:rPr>
           <w:rStyle w:val="Fett"/>
@@ -1346,53 +1432,31 @@
       <w:r>
         <w:rPr>
           <w:rStyle w:val="Fett"/>
-          <w:sz w:val="20"/>
-          <w:szCs w:val="20"/>
-        </w:rPr>
-        <w:t>Veit, Joachim</w:t>
-      </w:r>
-      <w:r>
-        <w:rPr>
-          <w:sz w:val="20"/>
-          <w:szCs w:val="20"/>
-        </w:rPr>
-        <w:t xml:space="preserve"> </w:t>
-      </w:r>
-      <w:r>
-        <w:rPr>
-          <w:sz w:val="20"/>
-          <w:szCs w:val="20"/>
-        </w:rPr>
-        <w:t>(2006):</w:t>
-      </w:r>
-      <w:r>
-        <w:rPr>
-          <w:sz w:val="20"/>
-          <w:szCs w:val="20"/>
-        </w:rPr>
-        <w:t xml:space="preserve"> </w:t>
-      </w:r>
-      <w:r>
-        <w:rPr>
-          <w:sz w:val="20"/>
-          <w:szCs w:val="20"/>
-        </w:rPr>
-        <w:t xml:space="preserve">"Musikwissenschaft und Computerphilologie – eine schwierige Liaison?", in: </w:t>
-      </w:r>
-      <w:r>
-        <w:rPr>
-          <w:i/>
-          <w:sz w:val="20"/>
-          <w:szCs w:val="20"/>
-        </w:rPr>
-        <w:t>Jahrbuch für Computerphilologie</w:t>
-      </w:r>
-      <w:r>
-        <w:rPr>
-          <w:sz w:val="20"/>
-          <w:szCs w:val="20"/>
-        </w:rPr>
-        <w:t xml:space="preserve"> 7: 67–92 http://computerphilologie.tu-darmstadt.de/jahrbuch/jb7-content.html [letzter Zugriff 27. Februar 2008].</w:t>
+          <w:b w:val="0"/>
+          <w:sz w:val="20"/>
+          <w:szCs w:val="20"/>
+        </w:rPr>
+        <w:t xml:space="preserve">Die Guidelines und das Template lagen ursprünglich nur in einer US-englischen Fassung vor. Sie wurden von Elisabeth Burr (Lehrstuhl für französische, frankophone und italienische Sprachwissenschaft, Universität Leipzig) und </w:t>
+      </w:r>
+      <w:proofErr w:type="spellStart"/>
+      <w:r>
+        <w:rPr>
+          <w:rStyle w:val="Fett"/>
+          <w:b w:val="0"/>
+          <w:sz w:val="20"/>
+          <w:szCs w:val="20"/>
+        </w:rPr>
+        <w:t>Aramís</w:t>
+      </w:r>
+      <w:proofErr w:type="spellEnd"/>
+      <w:r>
+        <w:rPr>
+          <w:rStyle w:val="Fett"/>
+          <w:b w:val="0"/>
+          <w:sz w:val="20"/>
+          <w:szCs w:val="20"/>
+        </w:rPr>
+        <w:t xml:space="preserve"> Concepción Durán (Student der Informatik, Universität Halle) zwischen dem 04. und 09.09.2015 ins Deutsche übertragen, lokalisiert und mehrfach getestet.</w:t>
       </w:r>
     </w:p>
     <w:p>
@@ -1465,14 +1529,14 @@
       <w:pPr>
         <w:pStyle w:val="DH-Subtitle"/>
       </w:pPr>
-      <w:permStart w:id="1162039936" w:edGrp="everyone"/>
+      <w:permStart w:id="732584342" w:edGrp="everyone"/>
     </w:p>
     <w:p>
       <w:pPr>
         <w:pStyle w:val="DH-Subtitle"/>
       </w:pPr>
     </w:p>
-    <w:permEnd w:id="1162039936"/>
+    <w:permEnd w:id="732584342"/>
     <w:p/>
     <w:p>
       <w:pPr>
@@ -1514,14 +1578,14 @@
       <w:pPr>
         <w:pStyle w:val="DH-Default"/>
       </w:pPr>
-      <w:permStart w:id="945056569" w:edGrp="everyone"/>
+      <w:permStart w:id="108091644" w:edGrp="everyone"/>
     </w:p>
     <w:p>
       <w:pPr>
         <w:pStyle w:val="DH-Default"/>
       </w:pPr>
     </w:p>
-    <w:permEnd w:id="945056569"/>
+    <w:permEnd w:id="108091644"/>
     <w:p>
       <w:pPr>
         <w:pStyle w:val="DH-Default"/>
@@ -1554,14 +1618,14 @@
       <w:pPr>
         <w:pStyle w:val="DH-Default"/>
       </w:pPr>
-      <w:permStart w:id="767499022" w:edGrp="everyone"/>
+      <w:permStart w:id="1513836934" w:edGrp="everyone"/>
     </w:p>
     <w:p>
       <w:pPr>
         <w:pStyle w:val="DH-Default"/>
       </w:pPr>
     </w:p>
-    <w:permEnd w:id="767499022"/>
+    <w:permEnd w:id="1513836934"/>
     <w:p>
       <w:pPr>
         <w:pStyle w:val="DH-Default"/>
@@ -1697,49 +1761,6 @@
     <w:p>
       <w:r>
         <w:continuationSeparator/>
-      </w:r>
-    </w:p>
-  </w:footnote>
-  <w:footnote w:id="1">
-    <w:p>
-      <w:pPr>
-        <w:pStyle w:val="Funotentext"/>
-      </w:pPr>
-      <w:r>
-        <w:rPr>
-          <w:rStyle w:val="Funotenzeichen"/>
-        </w:rPr>
-        <w:footnoteRef/>
-      </w:r>
-      <w:r>
-        <w:t xml:space="preserve"> </w:t>
-      </w:r>
-      <w:r>
-        <w:tab/>
-        <w:t xml:space="preserve">Die Guidelines und das Template lagen ursprünglich nur in einer </w:t>
-      </w:r>
-      <w:r>
-        <w:t>US-</w:t>
-      </w:r>
-      <w:bookmarkStart w:id="0" w:name="_GoBack"/>
-      <w:bookmarkEnd w:id="0"/>
-      <w:r>
-        <w:t>englischen Fassung vor. Sie wurden von Elisabeth Burr (Lehrstuhl für französische, frankophone und italienische Sprachwissenschaft, Universität Leipzig</w:t>
-      </w:r>
-      <w:r>
-        <w:t xml:space="preserve">) </w:t>
-      </w:r>
-      <w:r>
-        <w:t>und Aramís Concepción Durán</w:t>
-      </w:r>
-      <w:r>
-        <w:t xml:space="preserve"> (Student der Informatik, Universität Halle) </w:t>
-      </w:r>
-      <w:r>
-        <w:t xml:space="preserve">zwischen dem 04. und 09.09.2015 </w:t>
-      </w:r>
-      <w:r>
-        <w:t>ins Deutsche übertragen, lokalisiert und mehrfach getestet.</w:t>
       </w:r>
     </w:p>
   </w:footnote>
@@ -4824,7 +4845,7 @@
 </file>
 
 <file path=customXml/itemProps1.xml><?xml version="1.0" encoding="utf-8"?>
-<ds:datastoreItem xmlns:ds="http://schemas.openxmlformats.org/officeDocument/2006/customXml" ds:itemID="{F4815F1E-A6D0-4B89-A4E1-1A2EF30C661B}">
+<ds:datastoreItem xmlns:ds="http://schemas.openxmlformats.org/officeDocument/2006/customXml" ds:itemID="{CB3ABE23-0F09-416C-859D-BB2241413680}">
   <ds:schemaRefs>
     <ds:schemaRef ds:uri="http://schemas.openxmlformats.org/officeDocument/2006/bibliography"/>
   </ds:schemaRefs>

</xml_diff>